<commit_message>
BC27 Upgrade: move service contract Header table validation logic from table ext to EventSubscriber
</commit_message>
<xml_diff>
--- a/RDLC/StandardStatement_NSP.docx
+++ b/RDLC/StandardStatement_NSP.docx
@@ -7240,11 +7240,13 @@
 </FormTemplates>
 </file>
 
-<file path=customXml/item2.xml>��< ? x m l   v e r s i o n = " 1 . 0 "   e n c o d i n g = " u t f - 1 6 " ? > < N a v W o r d R e p o r t X m l P a r t   x m l n s = " u r n : m i c r o s o f t - d y n a m i c s - n a v / r e p o r t s / S t a n d a r d _ S t a t e m e n t / 1 3 1 6 / " > +<file path=customXml/item2.xml>��< ? x m l   v e r s i o n = " 1 . 0 "   e n c o d i n g = " u t f - 1 6 " ? > + 
+ < N a v W o r d R e p o r t X m l P a r t   x m l n s = " u r n : m i c r o s o f t - d y n a m i c s - n a v / r e p o r t s / S t a n d a r d _ S t a t e m e n t / 1 3 1 6 / " >   
      < C u s t o m e r >   
-         < C o m p a n y I n f o X P i c t u r e > C o m p a n y I n f o X P i c t u r e < / C o m p a n y I n f o X P i c t u r e > +         < C o m p a n y I n f o X P i c t u r e   / >   
          < N o _ C u s t > N o _ C u s t < / N o _ C u s t >   
@@ -7276,11 +7278,11 @@
  
              < C o m p a n y A d d r 8 > C o m p a n y A d d r 8 < / C o m p a n y A d d r 8 >   
-             < C o m p a n y I n f o 1 P i c t u r e > C o m p a n y I n f o 1 P i c t u r e < / C o m p a n y I n f o 1 P i c t u r e > - 
-             < C o m p a n y I n f o 2 P i c t u r e > C o m p a n y I n f o 2 P i c t u r e < / C o m p a n y I n f o 2 P i c t u r e > - 
-             < C o m p a n y I n f o 3 P i c t u r e > C o m p a n y I n f o 3 P i c t u r e < / C o m p a n y I n f o 3 P i c t u r e > +             < C o m p a n y I n f o 1 P i c t u r e   / > + 
+             < C o m p a n y I n f o 2 P i c t u r e   / > + 
+             < C o m p a n y I n f o 3 P i c t u r e   / >   
              < C o m p a n y I n f o E m a i l > C o m p a n y I n f o E m a i l < / C o m p a n y I n f o E m a i l >   
@@ -7294,7 +7296,7 @@
  
              < C o m p a n y L e g a l O f f i c e _ L b l > C o m p a n y L e g a l O f f i c e _ L b l < / C o m p a n y L e g a l O f f i c e _ L b l >   
-             < C o m p a n y P i c t u r e > C o m p a n y P i c t u r e < / C o m p a n y P i c t u r e > +             < C o m p a n y P i c t u r e   / >   
              < C u r r R e p o r t P a g e N o C a p t i o n > C u r r R e p o r t P a g e N o C a p t i o n < / C u r r R e p o r t P a g e N o C a p t i o n >   
@@ -7486,7 +7488,7 @@
  
              < A g i n g B a n d V i s i b l e >   
-                 < A g i n g C u s t L e d g E n t r y / > +                 < A g i n g C u s t L e d g E n t r y   / >   
                  < A g i n g B a n d L o o p >   

</xml_diff>